<commit_message>
website and report references updates
</commit_message>
<xml_diff>
--- a/markdown/general_introduction_discussion.docx
+++ b/markdown/general_introduction_discussion.docx
@@ -13,11 +13,17 @@
       </w:r>
     </w:p>
     <w:p>
+      <w:pPr>
+        <w:pStyle w:val="FirstParagraph"/>
+      </w:pPr>
       <w:r>
         <w:t xml:space="preserve">“I am the Lorax. I speak for the trees. I speak for the trees for the trees have no tongues.” --Dr. Seuss</w:t>
       </w:r>
     </w:p>
     <w:p>
+      <w:pPr>
+        <w:pStyle w:val="BodyText"/>
+      </w:pPr>
       <w:r>
         <w:br w:type="textWrapping"/>
       </w:r>
@@ -26,6 +32,9 @@
       </w:r>
     </w:p>
     <w:p>
+      <w:pPr>
+        <w:pStyle w:val="BodyText"/>
+      </w:pPr>
       <w:r>
         <w:br w:type="textWrapping"/>
       </w:r>
@@ -34,6 +43,9 @@
       </w:r>
     </w:p>
     <w:p>
+      <w:pPr>
+        <w:pStyle w:val="BodyText"/>
+      </w:pPr>
       <w:r>
         <w:br w:type="textWrapping"/>
       </w:r>
@@ -52,6 +64,9 @@
       </w:r>
     </w:p>
     <w:p>
+      <w:pPr>
+        <w:pStyle w:val="FirstParagraph"/>
+      </w:pPr>
       <w:r>
         <w:t xml:space="preserve">The work presented in this thesis is, to the best of my knowledge and belief, original except as acknowledged in the text. I hereby declare that I have not submitted this material, either in full or in part, for a degree at this or any other institution.</w:t>
       </w:r>
@@ -77,6 +92,9 @@
       </w:r>
     </w:p>
     <w:p>
+      <w:pPr>
+        <w:pStyle w:val="FirstParagraph"/>
+      </w:pPr>
       <w:r>
         <w:rPr>
           <w:b/>
@@ -106,9 +124,7 @@
       </w:r>
       <m:oMath>
         <m:r>
-          <m:rPr>
-            <m:sty m:val="p"/>
-          </m:rPr>
+          <m:rPr/>
           <m:t>δ</m:t>
         </m:r>
       </m:oMath>
@@ -123,6 +139,9 @@
       </w:r>
     </w:p>
     <w:p>
+      <w:pPr>
+        <w:pStyle w:val="BodyText"/>
+      </w:pPr>
       <w:r>
         <w:br w:type="textWrapping"/>
       </w:r>
@@ -155,6 +174,9 @@
       </w:r>
     </w:p>
     <w:p>
+      <w:pPr>
+        <w:pStyle w:val="BodyText"/>
+      </w:pPr>
       <w:r>
         <w:br w:type="textWrapping"/>
       </w:r>
@@ -265,6 +287,9 @@
       </w:r>
     </w:p>
     <w:p>
+      <w:pPr>
+        <w:pStyle w:val="BodyText"/>
+      </w:pPr>
       <w:r>
         <w:br w:type="textWrapping"/>
       </w:r>
@@ -279,6 +304,9 @@
       </w:r>
     </w:p>
     <w:p>
+      <w:pPr>
+        <w:pStyle w:val="BodyText"/>
+      </w:pPr>
       <w:r>
         <w:br w:type="textWrapping"/>
       </w:r>
@@ -320,9 +348,7 @@
       </w:r>
       <m:oMath>
         <m:r>
-          <m:rPr>
-            <m:sty m:val="p"/>
-          </m:rPr>
+          <m:rPr/>
           <m:t>δ</m:t>
         </m:r>
       </m:oMath>
@@ -340,9 +366,7 @@
       </w:r>
       <m:oMath>
         <m:r>
-          <m:rPr>
-            <m:sty m:val="p"/>
-          </m:rPr>
+          <m:rPr/>
           <m:t>Ψ</m:t>
         </m:r>
       </m:oMath>
@@ -360,9 +384,7 @@
       </w:r>
       <m:oMath>
         <m:r>
-          <m:rPr>
-            <m:sty m:val="p"/>
-          </m:rPr>
+          <m:rPr/>
           <m:t>Ψ</m:t>
         </m:r>
       </m:oMath>
@@ -488,9 +510,7 @@
       </w:r>
       <m:oMath>
         <m:r>
-          <m:rPr>
-            <m:sty m:val="p"/>
-          </m:rPr>
+          <m:rPr/>
           <m:t>δ</m:t>
         </m:r>
       </m:oMath>
@@ -505,6 +525,9 @@
       </w:r>
     </w:p>
     <w:p>
+      <w:pPr>
+        <w:pStyle w:val="BodyText"/>
+      </w:pPr>
       <w:r>
         <w:br w:type="textWrapping"/>
       </w:r>
@@ -537,9 +560,7 @@
       </w:r>
       <m:oMath>
         <m:r>
-          <m:rPr>
-            <m:sty m:val="p"/>
-          </m:rPr>
+          <m:rPr/>
           <m:t>μ</m:t>
         </m:r>
       </m:oMath>
@@ -617,6 +638,9 @@
       </w:r>
     </w:p>
     <w:p>
+      <w:pPr>
+        <w:pStyle w:val="BodyText"/>
+      </w:pPr>
       <w:r>
         <w:br w:type="textWrapping"/>
       </w:r>
@@ -641,21 +665,15 @@
           </m:e>
           <m:sub>
             <m:r>
-              <m:rPr>
-                <m:sty m:val="p"/>
-              </m:rPr>
+              <m:rPr/>
               <m:t>c</m:t>
             </m:r>
             <m:r>
-              <m:rPr>
-                <m:sty m:val="p"/>
-              </m:rPr>
+              <m:rPr/>
               <m:t>,</m:t>
             </m:r>
             <m:r>
-              <m:rPr>
-                <m:sty m:val="p"/>
-              </m:rPr>
+              <m:rPr/>
               <m:t>T</m:t>
             </m:r>
           </m:sub>
@@ -679,21 +697,15 @@
           </m:e>
           <m:sub>
             <m:r>
-              <m:rPr>
-                <m:sty m:val="p"/>
-              </m:rPr>
+              <m:rPr/>
               <m:t>c</m:t>
             </m:r>
             <m:r>
-              <m:rPr>
-                <m:sty m:val="p"/>
-              </m:rPr>
+              <m:rPr/>
               <m:t>,</m:t>
             </m:r>
             <m:r>
-              <m:rPr>
-                <m:sty m:val="p"/>
-              </m:rPr>
+              <m:rPr/>
               <m:t>T</m:t>
             </m:r>
           </m:sub>
@@ -774,6 +786,9 @@
       </w:r>
     </w:p>
     <w:p>
+      <w:pPr>
+        <w:pStyle w:val="FirstParagraph"/>
+      </w:pPr>
       <w:r>
         <w:rPr>
           <w:b/>
@@ -800,6 +815,9 @@
       </w:r>
     </w:p>
     <w:p>
+      <w:pPr>
+        <w:pStyle w:val="BodyText"/>
+      </w:pPr>
       <w:r>
         <w:br w:type="textWrapping"/>
       </w:r>
@@ -814,6 +832,9 @@
       </w:r>
     </w:p>
     <w:p>
+      <w:pPr>
+        <w:pStyle w:val="BodyText"/>
+      </w:pPr>
       <w:r>
         <w:br w:type="textWrapping"/>
       </w:r>
@@ -840,6 +861,9 @@
       </w:r>
     </w:p>
     <w:p>
+      <w:pPr>
+        <w:pStyle w:val="BodyText"/>
+      </w:pPr>
       <w:r>
         <w:br w:type="textWrapping"/>
       </w:r>
@@ -854,6 +878,9 @@
       </w:r>
     </w:p>
     <w:p>
+      <w:pPr>
+        <w:pStyle w:val="BodyText"/>
+      </w:pPr>
       <w:r>
         <w:br w:type="textWrapping"/>
       </w:r>
@@ -904,6 +931,9 @@
       </w:r>
     </w:p>
     <w:p>
+      <w:pPr>
+        <w:pStyle w:val="BodyText"/>
+      </w:pPr>
       <w:r>
         <w:br w:type="textWrapping"/>
       </w:r>
@@ -918,6 +948,9 @@
       </w:r>
     </w:p>
     <w:p>
+      <w:pPr>
+        <w:pStyle w:val="BodyText"/>
+      </w:pPr>
       <w:r>
         <w:br w:type="textWrapping"/>
       </w:r>
@@ -932,6 +965,9 @@
       </w:r>
     </w:p>
     <w:p>
+      <w:pPr>
+        <w:pStyle w:val="BodyText"/>
+      </w:pPr>
       <w:r>
         <w:br w:type="textWrapping"/>
       </w:r>
@@ -946,6 +982,9 @@
       </w:r>
     </w:p>
     <w:p>
+      <w:pPr>
+        <w:pStyle w:val="BodyText"/>
+      </w:pPr>
       <w:r>
         <w:br w:type="textWrapping"/>
       </w:r>
@@ -987,9 +1026,7 @@
       </w:r>
       <m:oMath>
         <m:r>
-          <m:rPr>
-            <m:sty m:val="p"/>
-          </m:rPr>
+          <m:rPr/>
           <m:t>μ</m:t>
         </m:r>
       </m:oMath>
@@ -1067,6 +1104,9 @@
       </w:r>
     </w:p>
     <w:p>
+      <w:pPr>
+        <w:pStyle w:val="BodyText"/>
+      </w:pPr>
       <w:r>
         <w:br w:type="textWrapping"/>
       </w:r>
@@ -1105,6 +1145,9 @@
       </w:r>
     </w:p>
     <w:p>
+      <w:pPr>
+        <w:pStyle w:val="BodyText"/>
+      </w:pPr>
       <w:r>
         <w:br w:type="textWrapping"/>
       </w:r>
@@ -1143,6 +1186,9 @@
       </w:r>
     </w:p>
     <w:p>
+      <w:pPr>
+        <w:pStyle w:val="BodyText"/>
+      </w:pPr>
       <w:r>
         <w:br w:type="textWrapping"/>
       </w:r>
@@ -1160,9 +1206,7 @@
       </w:r>
       <m:oMath>
         <m:r>
-          <m:rPr>
-            <m:sty m:val="p"/>
-          </m:rPr>
+          <m:rPr/>
           <m:t>δ</m:t>
         </m:r>
       </m:oMath>
@@ -1213,6 +1257,9 @@
       </w:r>
     </w:p>
     <w:p>
+      <w:pPr>
+        <w:pStyle w:val="BodyText"/>
+      </w:pPr>
       <w:r>
         <w:br w:type="textWrapping"/>
       </w:r>
@@ -1281,6 +1328,9 @@
       </w:r>
     </w:p>
     <w:p>
+      <w:pPr>
+        <w:pStyle w:val="BodyText"/>
+      </w:pPr>
       <w:r>
         <w:br w:type="textWrapping"/>
       </w:r>
@@ -1331,6 +1381,9 @@
       </w:r>
     </w:p>
     <w:p>
+      <w:pPr>
+        <w:pStyle w:val="BodyText"/>
+      </w:pPr>
       <w:r>
         <w:br w:type="textWrapping"/>
       </w:r>
@@ -1345,6 +1398,9 @@
       </w:r>
     </w:p>
     <w:p>
+      <w:pPr>
+        <w:pStyle w:val="BodyText"/>
+      </w:pPr>
       <w:r>
         <w:br w:type="textWrapping"/>
       </w:r>
@@ -1404,9 +1460,7 @@
       </w:r>
       <m:oMath>
         <m:r>
-          <m:rPr>
-            <m:sty m:val="p"/>
-          </m:rPr>
+          <m:rPr/>
           <m:t>μ</m:t>
         </m:r>
       </m:oMath>
@@ -1436,6 +1490,9 @@
       </w:r>
     </w:p>
     <w:p>
+      <w:pPr>
+        <w:pStyle w:val="BodyText"/>
+      </w:pPr>
       <w:r>
         <w:br w:type="textWrapping"/>
       </w:r>
@@ -1507,6 +1564,9 @@
       </w:r>
     </w:p>
     <w:p>
+      <w:pPr>
+        <w:pStyle w:val="BodyText"/>
+      </w:pPr>
       <w:r>
         <w:br w:type="textWrapping"/>
       </w:r>
@@ -1566,6 +1626,9 @@
       </w:r>
     </w:p>
     <w:p>
+      <w:pPr>
+        <w:pStyle w:val="BodyText"/>
+      </w:pPr>
       <w:r>
         <w:rPr>
           <w:b/>
@@ -1587,9 +1650,7 @@
           </m:e>
           <m:sub>
             <m:r>
-              <m:rPr>
-                <m:sty m:val="p"/>
-              </m:rPr>
+              <m:rPr/>
               <m:t>c</m:t>
             </m:r>
           </m:sub>
@@ -1613,21 +1674,15 @@
           </m:e>
           <m:sub>
             <m:r>
-              <m:rPr>
-                <m:sty m:val="p"/>
-              </m:rPr>
+              <m:rPr/>
               <m:t>c</m:t>
             </m:r>
             <m:r>
-              <m:rPr>
-                <m:sty m:val="p"/>
-              </m:rPr>
+              <m:rPr/>
               <m:t>,</m:t>
             </m:r>
             <m:r>
-              <m:rPr>
-                <m:sty m:val="p"/>
-              </m:rPr>
+              <m:rPr/>
               <m:t>T</m:t>
             </m:r>
           </m:sub>
@@ -1641,6 +1696,9 @@
       </w:r>
     </w:p>
     <w:p>
+      <w:pPr>
+        <w:pStyle w:val="BodyText"/>
+      </w:pPr>
       <w:r>
         <w:br w:type="textWrapping"/>
       </w:r>
@@ -1667,6 +1725,9 @@
       </w:r>
     </w:p>
     <w:p>
+      <w:pPr>
+        <w:pStyle w:val="BodyText"/>
+      </w:pPr>
       <w:r>
         <w:br w:type="textWrapping"/>
       </w:r>
@@ -1690,6 +1751,9 @@
       </w:r>
     </w:p>
     <w:p>
+      <w:pPr>
+        <w:pStyle w:val="BodyText"/>
+      </w:pPr>
       <w:r>
         <w:br w:type="textWrapping"/>
       </w:r>
@@ -1729,21 +1793,15 @@
           </m:e>
           <m:sub>
             <m:r>
-              <m:rPr>
-                <m:sty m:val="p"/>
-              </m:rPr>
+              <m:rPr/>
               <m:t>c</m:t>
             </m:r>
             <m:r>
-              <m:rPr>
-                <m:sty m:val="p"/>
-              </m:rPr>
+              <m:rPr/>
               <m:t>,</m:t>
             </m:r>
             <m:r>
-              <m:rPr>
-                <m:sty m:val="p"/>
-              </m:rPr>
+              <m:rPr/>
               <m:t>T</m:t>
             </m:r>
           </m:sub>
@@ -1781,6 +1839,9 @@
       </w:r>
     </w:p>
     <w:p>
+      <w:pPr>
+        <w:pStyle w:val="BodyText"/>
+      </w:pPr>
       <w:r>
         <w:br w:type="textWrapping"/>
       </w:r>
@@ -1819,6 +1880,9 @@
       </w:r>
     </w:p>
     <w:p>
+      <w:pPr>
+        <w:pStyle w:val="BodyText"/>
+      </w:pPr>
       <w:r>
         <w:br w:type="textWrapping"/>
       </w:r>
@@ -1833,6 +1897,9 @@
       </w:r>
     </w:p>
     <w:p>
+      <w:pPr>
+        <w:pStyle w:val="BodyText"/>
+      </w:pPr>
       <w:r>
         <w:br w:type="textWrapping"/>
       </w:r>
@@ -1857,21 +1924,15 @@
           </m:e>
           <m:sub>
             <m:r>
-              <m:rPr>
-                <m:sty m:val="p"/>
-              </m:rPr>
+              <m:rPr/>
               <m:t>c</m:t>
             </m:r>
             <m:r>
-              <m:rPr>
-                <m:sty m:val="p"/>
-              </m:rPr>
+              <m:rPr/>
               <m:t>,</m:t>
             </m:r>
             <m:r>
-              <m:rPr>
-                <m:sty m:val="p"/>
-              </m:rPr>
+              <m:rPr/>
               <m:t>r</m:t>
             </m:r>
           </m:sub>
@@ -1895,21 +1956,15 @@
           </m:e>
           <m:sub>
             <m:r>
-              <m:rPr>
-                <m:sty m:val="p"/>
-              </m:rPr>
+              <m:rPr/>
               <m:t>c</m:t>
             </m:r>
             <m:r>
-              <m:rPr>
-                <m:sty m:val="p"/>
-              </m:rPr>
+              <m:rPr/>
               <m:t>,</m:t>
             </m:r>
             <m:r>
-              <m:rPr>
-                <m:sty m:val="p"/>
-              </m:rPr>
+              <m:rPr/>
               <m:t>r</m:t>
             </m:r>
           </m:sub>
@@ -1923,6 +1978,9 @@
       </w:r>
     </w:p>
     <w:p>
+      <w:pPr>
+        <w:pStyle w:val="BodyText"/>
+      </w:pPr>
       <w:r>
         <w:br w:type="textWrapping"/>
       </w:r>
@@ -1937,6 +1995,9 @@
       </w:r>
     </w:p>
     <w:p>
+      <w:pPr>
+        <w:pStyle w:val="BodyText"/>
+      </w:pPr>
       <w:r>
         <w:br w:type="textWrapping"/>
       </w:r>
@@ -1987,6 +2048,9 @@
       </w:r>
     </w:p>
     <w:p>
+      <w:pPr>
+        <w:pStyle w:val="BodyText"/>
+      </w:pPr>
       <w:r>
         <w:br w:type="textWrapping"/>
       </w:r>
@@ -2011,6 +2075,9 @@
       </w:r>
     </w:p>
     <w:p>
+      <w:pPr>
+        <w:pStyle w:val="FirstParagraph"/>
+      </w:pPr>
       <w:r>
         <w:rPr>
           <w:i/>
@@ -2204,15 +2271,11 @@
           </m:e>
           <m:sub>
             <m:r>
-              <m:rPr>
-                <m:sty m:val="p"/>
-              </m:rPr>
+              <m:rPr/>
               <m:t>a</m:t>
             </m:r>
             <m:r>
-              <m:rPr>
-                <m:sty m:val="p"/>
-              </m:rPr>
+              <m:rPr/>
               <m:t>b</m:t>
             </m:r>
           </m:sub>
@@ -2317,21 +2380,15 @@
           </m:e>
           <m:sub>
             <m:r>
-              <m:rPr>
-                <m:sty m:val="p"/>
-              </m:rPr>
+              <m:rPr/>
               <m:t>r</m:t>
             </m:r>
             <m:r>
-              <m:rPr>
-                <m:sty m:val="p"/>
-              </m:rPr>
+              <m:rPr/>
               <m:t>,</m:t>
             </m:r>
             <m:r>
-              <m:rPr>
-                <m:sty m:val="p"/>
-              </m:rPr>
+              <m:rPr/>
               <m:t>T</m:t>
             </m:r>
           </m:sub>
@@ -2418,9 +2475,7 @@
           </m:e>
           <m:sub>
             <m:r>
-              <m:rPr>
-                <m:sty m:val="p"/>
-              </m:rPr>
+              <m:rPr/>
               <m:t>c</m:t>
             </m:r>
           </m:sub>
@@ -2447,21 +2502,15 @@
           </m:e>
           <m:sub>
             <m:r>
-              <m:rPr>
-                <m:sty m:val="p"/>
-              </m:rPr>
+              <m:rPr/>
               <m:t>c</m:t>
             </m:r>
             <m:r>
-              <m:rPr>
-                <m:sty m:val="p"/>
-              </m:rPr>
+              <m:rPr/>
               <m:t>,</m:t>
             </m:r>
             <m:r>
-              <m:rPr>
-                <m:sty m:val="p"/>
-              </m:rPr>
+              <m:rPr/>
               <m:t>r</m:t>
             </m:r>
           </m:sub>
@@ -2730,9 +2779,7 @@
       </w:r>
       <m:oMath>
         <m:r>
-          <m:rPr>
-            <m:sty m:val="p"/>
-          </m:rPr>
+          <m:rPr/>
           <m:t>δ</m:t>
         </m:r>
       </m:oMath>
@@ -2747,9 +2794,7 @@
       </w:r>
       <m:oMath>
         <m:r>
-          <m:rPr>
-            <m:sty m:val="p"/>
-          </m:rPr>
+          <m:rPr/>
           <m:t>Δ</m:t>
         </m:r>
       </m:oMath>
@@ -2764,9 +2809,7 @@
       </w:r>
       <m:oMath>
         <m:r>
-          <m:rPr>
-            <m:sty m:val="p"/>
-          </m:rPr>
+          <m:rPr/>
           <m:t>Ψ</m:t>
         </m:r>
       </m:oMath>
@@ -2787,9 +2830,7 @@
       </w:r>
       <m:oMath>
         <m:r>
-          <m:rPr>
-            <m:sty m:val="p"/>
-          </m:rPr>
+          <m:rPr/>
           <m:t>Ψ</m:t>
         </m:r>
       </m:oMath>
@@ -2810,9 +2851,7 @@
       </w:r>
       <m:oMath>
         <m:r>
-          <m:rPr>
-            <m:sty m:val="p"/>
-          </m:rPr>
+          <m:rPr/>
           <m:t>σ</m:t>
         </m:r>
       </m:oMath>
@@ -2840,6 +2879,9 @@
       </w:r>
     </w:p>
     <w:p>
+      <w:pPr>
+        <w:pStyle w:val="FirstParagraph"/>
+      </w:pPr>
       <w:r>
         <w:t xml:space="preserve">Plants must utilize external resources including light, CO</w:t>
       </w:r>
@@ -2869,6 +2911,9 @@
       </w:r>
     </w:p>
     <w:p>
+      <w:pPr>
+        <w:pStyle w:val="BodyText"/>
+      </w:pPr>
       <w:r>
         <w:br w:type="textWrapping"/>
       </w:r>
@@ -2930,6 +2975,9 @@
       </w:r>
     </w:p>
     <w:p>
+      <w:pPr>
+        <w:pStyle w:val="BodyText"/>
+      </w:pPr>
       <w:r>
         <w:br w:type="textWrapping"/>
       </w:r>
@@ -3014,9 +3062,7 @@
       </w:r>
       <m:oMath>
         <m:r>
-          <m:rPr>
-            <m:sty m:val="p"/>
-          </m:rPr>
+          <m:rPr/>
           <m:t>δ</m:t>
         </m:r>
       </m:oMath>
@@ -3101,6 +3147,9 @@
       </w:r>
     </w:p>
     <w:p>
+      <w:pPr>
+        <w:pStyle w:val="BodyText"/>
+      </w:pPr>
       <w:r>
         <w:br w:type="textWrapping"/>
       </w:r>
@@ -3193,6 +3242,9 @@
       </w:r>
     </w:p>
     <w:p>
+      <w:pPr>
+        <w:pStyle w:val="BodyText"/>
+      </w:pPr>
       <w:r>
         <w:br w:type="textWrapping"/>
       </w:r>
@@ -3288,6 +3340,9 @@
       </w:r>
     </w:p>
     <w:p>
+      <w:pPr>
+        <w:pStyle w:val="FirstParagraph"/>
+      </w:pPr>
       <w:r>
         <w:rPr>
           <w:i/>
@@ -3296,6 +3351,9 @@
       </w:r>
     </w:p>
     <w:p>
+      <w:pPr>
+        <w:pStyle w:val="BodyText"/>
+      </w:pPr>
       <w:r>
         <w:br w:type="textWrapping"/>
       </w:r>
@@ -3359,13 +3417,7 @@
         <w:t xml:space="preserve"> </w:t>
       </w:r>
       <w:r>
-        <w:t xml:space="preserve">(K</w:t>
-      </w:r>
-      <w:r>
-        <w:t xml:space="preserve">ö</w:t>
-      </w:r>
-      <w:r>
-        <w:t xml:space="preserve">rner 2006, Fourcaud et al. 2008)</w:t>
+        <w:t xml:space="preserve">(Körner 2006, Fourcaud et al. 2008)</w:t>
       </w:r>
       <w:r>
         <w:t xml:space="preserve">. Gaining an understanding of the sensitivity of these processes to environmental change is crucial for predicting future terrestrial C cycling</w:t>
@@ -3383,25 +3435,16 @@
         <w:t xml:space="preserve"> </w:t>
       </w:r>
       <w:r>
-        <w:t xml:space="preserve">(Franklin et al. 2012,</w:t>
-      </w:r>
-      <w:r>
-        <w:t xml:space="preserve"> </w:t>
-      </w:r>
-      <w:r>
-        <w:t xml:space="preserve">De Kauwe</w:t>
-      </w:r>
-      <w:r>
-        <w:t xml:space="preserve"> </w:t>
-      </w:r>
-      <w:r>
-        <w:t xml:space="preserve">et al. 2014)</w:t>
+        <w:t xml:space="preserve">(Franklin et al. 2012, De Kauwe et al. 2014)</w:t>
       </w:r>
       <w:r>
         <w:t xml:space="preserve">.</w:t>
       </w:r>
     </w:p>
     <w:p>
+      <w:pPr>
+        <w:pStyle w:val="BodyText"/>
+      </w:pPr>
       <w:r>
         <w:br w:type="textWrapping"/>
       </w:r>
@@ -3413,6 +3456,9 @@
       </w:r>
     </w:p>
     <w:p>
+      <w:pPr>
+        <w:pStyle w:val="BodyText"/>
+      </w:pPr>
       <w:r>
         <w:br w:type="textWrapping"/>
       </w:r>
@@ -3469,6 +3515,9 @@
       </w:r>
     </w:p>
     <w:p>
+      <w:pPr>
+        <w:pStyle w:val="BodyText"/>
+      </w:pPr>
       <w:r>
         <w:br w:type="textWrapping"/>
       </w:r>
@@ -3528,13 +3577,7 @@
         <w:t xml:space="preserve"> </w:t>
       </w:r>
       <w:r>
-        <w:t xml:space="preserve">(M</w:t>
-      </w:r>
-      <w:r>
-        <w:t xml:space="preserve">ü</w:t>
-      </w:r>
-      <w:r>
-        <w:t xml:space="preserve">ller et al. 2000)</w:t>
+        <w:t xml:space="preserve">(Müller et al. 2000)</w:t>
       </w:r>
       <w:r>
         <w:t xml:space="preserve">. In this strategy, investment into leaf mass increases with both stems and root, but not proportionally, as a greater allocation of biomass to the stem exists as a simple function of plant size</w:t>
@@ -3559,6 +3602,9 @@
       </w:r>
     </w:p>
     <w:p>
+      <w:pPr>
+        <w:pStyle w:val="BodyText"/>
+      </w:pPr>
       <w:r>
         <w:br w:type="textWrapping"/>
       </w:r>
@@ -3570,6 +3616,9 @@
       </w:r>
     </w:p>
     <w:p>
+      <w:pPr>
+        <w:pStyle w:val="BodyText"/>
+      </w:pPr>
       <w:r>
         <w:br w:type="textWrapping"/>
       </w:r>
@@ -3721,6 +3770,9 @@
       </w:r>
     </w:p>
     <w:p>
+      <w:pPr>
+        <w:pStyle w:val="BodyText"/>
+      </w:pPr>
       <w:r>
         <w:br w:type="textWrapping"/>
       </w:r>
@@ -3732,6 +3784,9 @@
       </w:r>
     </w:p>
     <w:p>
+      <w:pPr>
+        <w:pStyle w:val="BodyText"/>
+      </w:pPr>
       <w:r>
         <w:br w:type="textWrapping"/>
       </w:r>
@@ -3791,6 +3846,9 @@
       </w:r>
     </w:p>
     <w:p>
+      <w:pPr>
+        <w:pStyle w:val="BodyText"/>
+      </w:pPr>
       <w:r>
         <w:br w:type="textWrapping"/>
       </w:r>
@@ -3802,6 +3860,9 @@
       </w:r>
     </w:p>
     <w:p>
+      <w:pPr>
+        <w:pStyle w:val="BodyText"/>
+      </w:pPr>
       <w:r>
         <w:br w:type="textWrapping"/>
       </w:r>
@@ -3964,6 +4025,9 @@
       </w:r>
     </w:p>
     <w:p>
+      <w:pPr>
+        <w:pStyle w:val="FirstParagraph"/>
+      </w:pPr>
       <w:r>
         <w:br w:type="textWrapping"/>
       </w:r>
@@ -3975,6 +4039,9 @@
       </w:r>
     </w:p>
     <w:p>
+      <w:pPr>
+        <w:pStyle w:val="BodyText"/>
+      </w:pPr>
       <w:r>
         <w:br w:type="textWrapping"/>
       </w:r>
@@ -4030,13 +4097,7 @@
         <w:t xml:space="preserve"> </w:t>
       </w:r>
       <w:r>
-        <w:t xml:space="preserve">(M</w:t>
-      </w:r>
-      <w:r>
-        <w:t xml:space="preserve">ü</w:t>
-      </w:r>
-      <w:r>
-        <w:t xml:space="preserve">ller et al. 2000, Poorter et al. 2015)</w:t>
+        <w:t xml:space="preserve">(Müller et al. 2000, Poorter et al. 2015)</w:t>
       </w:r>
       <w:r>
         <w:t xml:space="preserve">. Additionally, supplies of light and soil resources fluctuate continuously, making equilibrium with allocation at any “snapshot” highly unlikely</w:t>
@@ -4052,6 +4113,9 @@
       </w:r>
     </w:p>
     <w:p>
+      <w:pPr>
+        <w:pStyle w:val="BodyText"/>
+      </w:pPr>
       <w:r>
         <w:br w:type="textWrapping"/>
       </w:r>
@@ -4094,6 +4158,9 @@
       </w:r>
     </w:p>
     <w:p>
+      <w:pPr>
+        <w:pStyle w:val="BodyText"/>
+      </w:pPr>
       <w:r>
         <w:br w:type="textWrapping"/>
       </w:r>
@@ -4105,6 +4172,9 @@
       </w:r>
     </w:p>
     <w:p>
+      <w:pPr>
+        <w:pStyle w:val="BodyText"/>
+      </w:pPr>
       <w:r>
         <w:br w:type="textWrapping"/>
       </w:r>
@@ -4137,13 +4207,7 @@
         <w:t xml:space="preserve"> </w:t>
       </w:r>
       <w:r>
-        <w:t xml:space="preserve">(Sweet and Wareing 1966, K</w:t>
-      </w:r>
-      <w:r>
-        <w:t xml:space="preserve">ö</w:t>
-      </w:r>
-      <w:r>
-        <w:t xml:space="preserve">rner 2013)</w:t>
+        <w:t xml:space="preserve">(Sweet and Wareing 1966, Körner 2013)</w:t>
       </w:r>
       <w:r>
         <w:t xml:space="preserve">. Studies manipulating either source activity (CO</w:t>
@@ -4171,6 +4235,9 @@
       </w:r>
     </w:p>
     <w:p>
+      <w:pPr>
+        <w:pStyle w:val="BodyText"/>
+      </w:pPr>
       <w:r>
         <w:br w:type="textWrapping"/>
       </w:r>
@@ -4182,6 +4249,9 @@
       </w:r>
     </w:p>
     <w:p>
+      <w:pPr>
+        <w:pStyle w:val="BodyText"/>
+      </w:pPr>
       <w:r>
         <w:br w:type="textWrapping"/>
       </w:r>
@@ -4208,6 +4278,9 @@
       </w:r>
     </w:p>
     <w:p>
+      <w:pPr>
+        <w:pStyle w:val="BodyText"/>
+      </w:pPr>
       <w:r>
         <w:br w:type="textWrapping"/>
       </w:r>
@@ -4466,6 +4539,9 @@
       </w:r>
     </w:p>
     <w:p>
+      <w:pPr>
+        <w:pStyle w:val="FirstParagraph"/>
+      </w:pPr>
       <w:r>
         <w:t xml:space="preserve">The overall research goal is to evaluate how trees adjust their growth and physiology to maximize resource uptake and C gain. Specifically, this PhD research addresses knowledge gaps of how tissue C allocation, source and sink regulation and resource distribution affect the coordination between</w:t>
       </w:r>
@@ -4514,6 +4590,9 @@
       </w:r>
     </w:p>
     <w:p>
+      <w:pPr>
+        <w:pStyle w:val="BodyText"/>
+      </w:pPr>
       <w:r>
         <w:br w:type="textWrapping"/>
       </w:r>
@@ -4648,6 +4727,9 @@
       </w:r>
     </w:p>
     <w:p>
+      <w:pPr>
+        <w:pStyle w:val="BodyText"/>
+      </w:pPr>
       <w:r>
         <w:br w:type="textWrapping"/>
       </w:r>
@@ -4671,6 +4753,9 @@
       </w:r>
     </w:p>
     <w:p>
+      <w:pPr>
+        <w:pStyle w:val="BodyText"/>
+      </w:pPr>
       <w:r>
         <w:br w:type="textWrapping"/>
       </w:r>
@@ -4709,6 +4794,9 @@
       </w:r>
     </w:p>
     <w:p>
+      <w:pPr>
+        <w:pStyle w:val="BodyText"/>
+      </w:pPr>
       <w:r>
         <w:br w:type="textWrapping"/>
       </w:r>
@@ -4729,6 +4817,9 @@
       </w:r>
     </w:p>
     <w:p>
+      <w:pPr>
+        <w:pStyle w:val="BodyText"/>
+      </w:pPr>
       <w:r>
         <w:br w:type="textWrapping"/>
       </w:r>
@@ -4777,6 +4868,9 @@
       </w:r>
     </w:p>
     <w:p>
+      <w:pPr>
+        <w:pStyle w:val="FirstParagraph"/>
+      </w:pPr>
       <w:r>
         <w:rPr>
           <w:b/>
@@ -4850,6 +4944,9 @@
       </w:r>
     </w:p>
     <w:p>
+      <w:pPr>
+        <w:pStyle w:val="BodyText"/>
+      </w:pPr>
       <w:r>
         <w:br w:type="textWrapping"/>
       </w:r>
@@ -4950,6 +5047,9 @@
       </w:r>
     </w:p>
     <w:p>
+      <w:pPr>
+        <w:pStyle w:val="BodyText"/>
+      </w:pPr>
       <w:r>
         <w:br w:type="textWrapping"/>
       </w:r>
@@ -4994,6 +5094,9 @@
       </w:r>
     </w:p>
     <w:p>
+      <w:pPr>
+        <w:pStyle w:val="BodyText"/>
+      </w:pPr>
       <w:r>
         <w:br w:type="textWrapping"/>
       </w:r>
@@ -5051,6 +5154,9 @@
       </w:r>
     </w:p>
     <w:p>
+      <w:pPr>
+        <w:pStyle w:val="FirstParagraph"/>
+      </w:pPr>
       <w:r>
         <w:t xml:space="preserve">It has long been recognized that resources limit plant growth in different environments, at different life stages and individual plant processes are limited by different resources</w:t>
       </w:r>
@@ -5107,6 +5213,9 @@
       </w:r>
     </w:p>
     <w:p>
+      <w:pPr>
+        <w:pStyle w:val="BodyText"/>
+      </w:pPr>
       <w:r>
         <w:br w:type="textWrapping"/>
       </w:r>
@@ -5156,6 +5265,9 @@
       </w:r>
     </w:p>
     <w:p>
+      <w:pPr>
+        <w:pStyle w:val="FirstParagraph"/>
+      </w:pPr>
       <w:r>
         <w:t xml:space="preserve">This thesis question arises from large uncertainties that remain regarding fundamental processes which affect terrestrial C cycling. The question “Where does the carbon go?” arises from the need to track the fate of C from canopy</w:t>
       </w:r>
@@ -5216,6 +5328,9 @@
       </w:r>
     </w:p>
     <w:p>
+      <w:pPr>
+        <w:pStyle w:val="BodyText"/>
+      </w:pPr>
       <w:r>
         <w:br w:type="textWrapping"/>
       </w:r>
@@ -5338,6 +5453,9 @@
       </w:r>
     </w:p>
     <w:p>
+      <w:pPr>
+        <w:pStyle w:val="BodyText"/>
+      </w:pPr>
       <w:r>
         <w:br w:type="textWrapping"/>
       </w:r>
@@ -5388,6 +5506,9 @@
       </w:r>
     </w:p>
     <w:p>
+      <w:pPr>
+        <w:pStyle w:val="BodyText"/>
+      </w:pPr>
       <w:r>
         <w:br w:type="textWrapping"/>
       </w:r>
@@ -5486,6 +5607,9 @@
       </w:r>
     </w:p>
     <w:p>
+      <w:pPr>
+        <w:pStyle w:val="BodyText"/>
+      </w:pPr>
       <w:r>
         <w:br w:type="textWrapping"/>
       </w:r>
@@ -5558,6 +5682,9 @@
       </w:r>
     </w:p>
     <w:p>
+      <w:pPr>
+        <w:pStyle w:val="FirstParagraph"/>
+      </w:pPr>
       <w:r>
         <w:t xml:space="preserve">This thesis question addresses the debate over how strongly plant growth is controlled by either source or sink activity, which may disrupt the coordination between A and growth at different temporal scales. Carbon assimilate is first partitioned to provide sufficient sucrose for the immediate demands of the plant during the day, and sufficient starch to meet ‘anticipated’ demands during the following night</w:t>
       </w:r>
@@ -5662,6 +5789,9 @@
       </w:r>
     </w:p>
     <w:p>
+      <w:pPr>
+        <w:pStyle w:val="BodyText"/>
+      </w:pPr>
       <w:r>
         <w:br w:type="textWrapping"/>
       </w:r>
@@ -5804,6 +5934,9 @@
       </w:r>
     </w:p>
     <w:p>
+      <w:pPr>
+        <w:pStyle w:val="BodyText"/>
+      </w:pPr>
       <w:r>
         <w:br w:type="textWrapping"/>
       </w:r>
@@ -5901,6 +6034,9 @@
       </w:r>
     </w:p>
     <w:p>
+      <w:pPr>
+        <w:pStyle w:val="FirstParagraph"/>
+      </w:pPr>
       <w:r>
         <w:t xml:space="preserve">Scaling from single leaf photosynthetic performance to net canopy assimilation is difficult because of concomitant variations in environment and foliage physiology and structure</w:t>
       </w:r>
@@ -5917,16 +6053,7 @@
         <w:t xml:space="preserve"> </w:t>
       </w:r>
       <w:r>
-        <w:t xml:space="preserve">(</w:t>
-      </w:r>
-      <w:r>
-        <w:t xml:space="preserve">De Pury</w:t>
-      </w:r>
-      <w:r>
-        <w:t xml:space="preserve"> </w:t>
-      </w:r>
-      <w:r>
-        <w:t xml:space="preserve">and Farquhar 1997, Linderson et al. 2012)</w:t>
+        <w:t xml:space="preserve">(De Pury and Farquhar 1997, Linderson et al. 2012)</w:t>
       </w:r>
       <w:r>
         <w:t xml:space="preserve">, which requires the ability to differentiate light energy utilization, environmental resource distribution, physiological behavior and CO</w:t>
@@ -5999,13 +6126,7 @@
         <w:t xml:space="preserve"> </w:t>
       </w:r>
       <w:r>
-        <w:t xml:space="preserve">(Wright et al. 2003, H</w:t>
-      </w:r>
-      <w:r>
-        <w:t xml:space="preserve">é</w:t>
-      </w:r>
-      <w:r>
-        <w:t xml:space="preserve">roult et al. 2013, Prentice et al. 2014, Lin et al. 2015)</w:t>
+        <w:t xml:space="preserve">(Wright et al. 2003, Héroult et al. 2013, Prentice et al. 2014, Lin et al. 2015)</w:t>
       </w:r>
       <w:r>
         <w:t xml:space="preserve"> </w:t>
@@ -6015,6 +6136,9 @@
       </w:r>
     </w:p>
     <w:p>
+      <w:pPr>
+        <w:pStyle w:val="BodyText"/>
+      </w:pPr>
       <w:r>
         <w:br w:type="textWrapping"/>
       </w:r>
@@ -6129,6 +6253,9 @@
       </w:r>
     </w:p>
     <w:p>
+      <w:pPr>
+        <w:pStyle w:val="BodyText"/>
+      </w:pPr>
       <w:r>
         <w:br w:type="textWrapping"/>
       </w:r>
@@ -6368,6 +6495,9 @@
       </w:r>
     </w:p>
     <w:p>
+      <w:pPr>
+        <w:pStyle w:val="FirstParagraph"/>
+      </w:pPr>
       <w:r>
         <w:t xml:space="preserve">The diversity and non-linearity of plant ecophysiological processes poses challenges in predicting and analyzing structure and function of ecological systems</w:t>
       </w:r>
@@ -6435,6 +6565,9 @@
       </w:r>
     </w:p>
     <w:p>
+      <w:pPr>
+        <w:pStyle w:val="FirstParagraph"/>
+      </w:pPr>
       <w:r>
         <w:t xml:space="preserve">A goal of this thesis was to contribute to the knowledge of the physiological ecology of</w:t>
       </w:r>
@@ -6524,6 +6657,9 @@
       </w:r>
     </w:p>
     <w:p>
+      <w:pPr>
+        <w:pStyle w:val="BodyText"/>
+      </w:pPr>
       <w:r>
         <w:br w:type="textWrapping"/>
       </w:r>
@@ -6629,7 +6765,7 @@
       <w:hyperlink r:id="rId40">
         <w:r>
           <w:rPr>
-            <w:rStyle w:val="Link"/>
+            <w:rStyle w:val="Hyperlink"/>
           </w:rPr>
           <w:t xml:space="preserve">http://www.agriculture.gov.au/abares/forestsaustralia</w:t>
         </w:r>
@@ -6718,7 +6854,7 @@
         <w:pStyle w:val="Bibliography"/>
       </w:pPr>
       <w:r>
-        <w:t xml:space="preserve">Cowan IR (1981) Coping with water stress Pate JS, McCoomb AJ (eds). The biology of australian plants:1–32.</w:t>
+        <w:t xml:space="preserve">Cowan IR (1981) Coping with water stress Pate JS, McCoomb AJ (eds).:1–32.</w:t>
       </w:r>
     </w:p>
     <w:p>
@@ -6750,13 +6886,7 @@
         <w:pStyle w:val="Bibliography"/>
       </w:pPr>
       <w:r>
-        <w:t xml:space="preserve">De Kauwe</w:t>
-      </w:r>
-      <w:r>
-        <w:t xml:space="preserve"> </w:t>
-      </w:r>
-      <w:r>
-        <w:t xml:space="preserve">MG, Medlyn BE, Zaehle S, Walker AP, Dietze MC, Wang Y-P, Luo Y, Jain AK, El-Masri B, Hickler T, Others (2014) Where does the carbon go? A model–data intercomparison of vegetation carbon allocation and turnover processes at two temperate forest free-air CO2 enrichment sites. New Phytologist 203:883–899.</w:t>
+        <w:t xml:space="preserve">De Kauwe MG, Medlyn BE, Zaehle S, Walker AP, Dietze MC, Wang Y-P, Luo Y, Jain AK, El-Masri B, Hickler T, Others (2014) Where does the carbon go? A model–data intercomparison of vegetation carbon allocation and turnover processes at two temperate forest free-air CO2 enrichment sites. New Phytologist 203:883–899.</w:t>
       </w:r>
     </w:p>
     <w:p>
@@ -6764,13 +6894,7 @@
         <w:pStyle w:val="Bibliography"/>
       </w:pPr>
       <w:r>
-        <w:t xml:space="preserve">De Pury</w:t>
-      </w:r>
-      <w:r>
-        <w:t xml:space="preserve"> </w:t>
-      </w:r>
-      <w:r>
-        <w:t xml:space="preserve">DGG, Farquhar GD (1997) Simple scaling of photosynthesis from leaves to canopies without the errors of big-leaf models. Plant Cell and Environment 20:537–557.</w:t>
+        <w:t xml:space="preserve">De Pury DGG, Farquhar GD (1997) Simple scaling of photosynthesis from leaves to canopies without the errors of big-leaf models. Plant Cell and Environment 20:537–557.</w:t>
       </w:r>
     </w:p>
     <w:p>
@@ -6834,13 +6958,7 @@
         <w:pStyle w:val="Bibliography"/>
       </w:pPr>
       <w:r>
-        <w:t xml:space="preserve">Fatichi S, Leuzinger S, K</w:t>
-      </w:r>
-      <w:r>
-        <w:t xml:space="preserve">ö</w:t>
-      </w:r>
-      <w:r>
-        <w:t xml:space="preserve">rner C (2014) Moving beyond photosynthesis: from carbon source to sink-driven vegetation modeling. New Phytologist 201:1086–1095.</w:t>
+        <w:t xml:space="preserve">Fatichi S, Leuzinger S, Körner C (2014) Moving beyond photosynthesis: from carbon source to sink-driven vegetation modeling. New Phytologist 201:1086–1095.</w:t>
       </w:r>
     </w:p>
     <w:p>
@@ -6864,13 +6982,7 @@
         <w:pStyle w:val="Bibliography"/>
       </w:pPr>
       <w:r>
-        <w:t xml:space="preserve">Fourcaud T, Zhang X, Stokes A, Lambers H, K</w:t>
-      </w:r>
-      <w:r>
-        <w:t xml:space="preserve">ö</w:t>
-      </w:r>
-      <w:r>
-        <w:t xml:space="preserve">rner C (2008) Plant growth modelling and applications: the increasing importance of plant architecture in growth models. Annals of Botany 101:1053–1063.</w:t>
+        <w:t xml:space="preserve">Fourcaud T, Zhang X, Stokes A, Lambers H, Körner C (2008) Plant growth modelling and applications: the increasing importance of plant architecture in growth models. Annals of Botany 101:1053–1063.</w:t>
       </w:r>
     </w:p>
     <w:p>
@@ -6878,19 +6990,7 @@
         <w:pStyle w:val="Bibliography"/>
       </w:pPr>
       <w:r>
-        <w:t xml:space="preserve">Franklin O, Johansson J, Dewar RC, Dieckmann U, McMurtrie RE, Br</w:t>
-      </w:r>
-      <w:r>
-        <w:t xml:space="preserve">ä</w:t>
-      </w:r>
-      <w:r>
-        <w:t xml:space="preserve">nnstr</w:t>
-      </w:r>
-      <w:r>
-        <w:t xml:space="preserve">ö</w:t>
-      </w:r>
-      <w:r>
-        <w:t xml:space="preserve">m Å, Dybzinski R (2012) Modeling carbon allocation in trees: a search for principles. Tree Physiology:tpr138.</w:t>
+        <w:t xml:space="preserve">Franklin O, Johansson J, Dewar RC, Dieckmann U, McMurtrie RE, Brännström Å, Dybzinski R (2012) Modeling carbon allocation in trees: a search for principles. Tree Physiology:tpr138.</w:t>
       </w:r>
     </w:p>
     <w:p>
@@ -6906,19 +7006,7 @@
         <w:pStyle w:val="Bibliography"/>
       </w:pPr>
       <w:r>
-        <w:t xml:space="preserve">Genet H, Br</w:t>
-      </w:r>
-      <w:r>
-        <w:t xml:space="preserve">é</w:t>
-      </w:r>
-      <w:r>
-        <w:t xml:space="preserve">da N, Dufr</w:t>
-      </w:r>
-      <w:r>
-        <w:t xml:space="preserve">ê</w:t>
-      </w:r>
-      <w:r>
-        <w:t xml:space="preserve">ne E (2010) Age-related variation in carbon allocation at tree and stand scales in beech (Fagus sylvatica L.) and sessile oak (Quercus petraea (Matt.) Liebl.) using a chronosequence approach. Tree Physiology 30:177–192.</w:t>
+        <w:t xml:space="preserve">Genet H, Bréda N, Dufrêne E (2010) Age-related variation in carbon allocation at tree and stand scales in beech (Fagus sylvatica L.) and sessile oak (Quercus petraea (Matt.) Liebl.) using a chronosequence approach. Tree Physiology 30:177–192.</w:t>
       </w:r>
     </w:p>
     <w:p>
@@ -6950,19 +7038,7 @@
         <w:pStyle w:val="Bibliography"/>
       </w:pPr>
       <w:r>
-        <w:t xml:space="preserve">Haouari A,</w:t>
-      </w:r>
-      <w:r>
-        <w:t xml:space="preserve"> </w:t>
-      </w:r>
-      <w:r>
-        <w:t xml:space="preserve">Van Labeke</w:t>
-      </w:r>
-      <w:r>
-        <w:t xml:space="preserve"> </w:t>
-      </w:r>
-      <w:r>
-        <w:t xml:space="preserve">M-C, Steppe K, Mariem FB, Braham M, Chaieb M (2013) Fruit thinning affects photosynthetic activity, carbohydrate levels, and shoot and fruit development of olive trees grown under semiarid conditions. Functional Plant Biology 40:1179–1186.</w:t>
+        <w:t xml:space="preserve">Haouari A, Van Labeke M-C, Steppe K, Mariem FB, Braham M, Chaieb M (2013) Fruit thinning affects photosynthetic activity, carbohydrate levels, and shoot and fruit development of olive trees grown under semiarid conditions. Functional Plant Biology 40:1179–1186.</w:t>
       </w:r>
     </w:p>
     <w:p>
@@ -6970,13 +7046,7 @@
         <w:pStyle w:val="Bibliography"/>
       </w:pPr>
       <w:r>
-        <w:t xml:space="preserve">H</w:t>
-      </w:r>
-      <w:r>
-        <w:t xml:space="preserve">é</w:t>
-      </w:r>
-      <w:r>
-        <w:t xml:space="preserve">roult A, LIN Y-S, Bourne A, Medlyn BE, Ellsworth DS (2013) Optimal stomatal conductance in relation to photosynthesis in climatically contrasting Eucalyptus species under drought. Plant, cell &amp; environment 36:262–274.</w:t>
+        <w:t xml:space="preserve">Héroult A, LIN Y-S, Bourne A, Medlyn BE, Ellsworth DS (2013) Optimal stomatal conductance in relation to photosynthesis in climatically contrasting Eucalyptus species under drought. Plant, cell &amp; environment 36:262–274.</w:t>
       </w:r>
     </w:p>
     <w:p>
@@ -6984,13 +7054,7 @@
         <w:pStyle w:val="Bibliography"/>
       </w:pPr>
       <w:r>
-        <w:t xml:space="preserve">Hoch G, Popp M, K</w:t>
-      </w:r>
-      <w:r>
-        <w:t xml:space="preserve">ö</w:t>
-      </w:r>
-      <w:r>
-        <w:t xml:space="preserve">rner C (2002) Altitudinal increase of mobile carbon pools in Pinus cembra suggests sink limitation of growth at the Swiss treeline. Oikos 98:361–374.</w:t>
+        <w:t xml:space="preserve">Hoch G, Popp M, Körner C (2002) Altitudinal increase of mobile carbon pools in Pinus cembra suggests sink limitation of growth at the Swiss treeline. Oikos 98:361–374.</w:t>
       </w:r>
     </w:p>
     <w:p>
@@ -7014,7 +7078,7 @@
       <w:hyperlink r:id="rId41">
         <w:r>
           <w:rPr>
-            <w:rStyle w:val="Link"/>
+            <w:rStyle w:val="Hyperlink"/>
           </w:rPr>
           <w:t xml:space="preserve">http://www.environment.nsw.gov.au/determinations/cumberlandplainpd.htm</w:t>
         </w:r>
@@ -7047,7 +7111,7 @@
       <w:hyperlink r:id="rId42">
         <w:r>
           <w:rPr>
-            <w:rStyle w:val="Link"/>
+            <w:rStyle w:val="Hyperlink"/>
           </w:rPr>
           <w:t xml:space="preserve">http://www.euciufro2015.com/en/</w:t>
         </w:r>
@@ -7120,7 +7184,7 @@
       <w:hyperlink r:id="rId43">
         <w:r>
           <w:rPr>
-            <w:rStyle w:val="Link"/>
+            <w:rStyle w:val="Hyperlink"/>
           </w:rPr>
           <w:t xml:space="preserve">http://dx.doi.org/10.1111/nph.12993</w:t>
         </w:r>
@@ -7139,13 +7203,7 @@
         <w:pStyle w:val="Bibliography"/>
       </w:pPr>
       <w:r>
-        <w:t xml:space="preserve">K</w:t>
-      </w:r>
-      <w:r>
-        <w:t xml:space="preserve">ö</w:t>
-      </w:r>
-      <w:r>
-        <w:t xml:space="preserve">rner C (2006) Plant CO2 responses: an issue of definition, time and resource supply. New phytologist 172:393–411.</w:t>
+        <w:t xml:space="preserve">Körner C (2006) Plant CO2 responses: an issue of definition, time and resource supply. New phytologist 172:393–411.</w:t>
       </w:r>
     </w:p>
     <w:p>
@@ -7153,13 +7211,7 @@
         <w:pStyle w:val="Bibliography"/>
       </w:pPr>
       <w:r>
-        <w:t xml:space="preserve">K</w:t>
-      </w:r>
-      <w:r>
-        <w:t xml:space="preserve">ö</w:t>
-      </w:r>
-      <w:r>
-        <w:t xml:space="preserve">rner C (2013) Growth controls photosynthesis–mostly. Nova Acta Leopoldina 114:273–283.</w:t>
+        <w:t xml:space="preserve">Körner C (2013) Growth controls photosynthesis–mostly. Nova Acta Leopoldina 114:273–283.</w:t>
       </w:r>
     </w:p>
     <w:p>
@@ -7231,13 +7283,7 @@
         <w:pStyle w:val="Bibliography"/>
       </w:pPr>
       <w:r>
-        <w:t xml:space="preserve">M</w:t>
-      </w:r>
-      <w:r>
-        <w:t xml:space="preserve">ü</w:t>
-      </w:r>
-      <w:r>
-        <w:t xml:space="preserve">ller I, Schmid B, Weiner J (2000) The effect of nutrient availability on biomass allocation patterns in 27 species of herbaceous plants. Perspectives in Plant Ecology, Evolution and Systematics 3:115–127.</w:t>
+        <w:t xml:space="preserve">Müller I, Schmid B, Weiner J (2000) The effect of nutrient availability on biomass allocation patterns in 27 species of herbaceous plants. Perspectives in Plant Ecology, Evolution and Systematics 3:115–127.</w:t>
       </w:r>
     </w:p>
     <w:p>
@@ -7269,13 +7315,7 @@
         <w:pStyle w:val="Bibliography"/>
       </w:pPr>
       <w:r>
-        <w:t xml:space="preserve">Palacio S, Hoch G, Sala A, K</w:t>
-      </w:r>
-      <w:r>
-        <w:t xml:space="preserve">ö</w:t>
-      </w:r>
-      <w:r>
-        <w:t xml:space="preserve">rner C, Millard P (2014) Does carbon storage limit tree growth? New Phytologist 201:1096–1100.</w:t>
+        <w:t xml:space="preserve">Palacio S, Hoch G, Sala A, Körner C, Millard P (2014) Does carbon storage limit tree growth? New Phytologist 201:1096–1100.</w:t>
       </w:r>
     </w:p>
     <w:p>
@@ -7323,19 +7363,7 @@
         <w:pStyle w:val="Bibliography"/>
       </w:pPr>
       <w:r>
-        <w:t xml:space="preserve">Piel C, Frak E,</w:t>
-      </w:r>
-      <w:r>
-        <w:t xml:space="preserve"> </w:t>
-      </w:r>
-      <w:r>
-        <w:t xml:space="preserve">Le Roux</w:t>
-      </w:r>
-      <w:r>
-        <w:t xml:space="preserve"> </w:t>
-      </w:r>
-      <w:r>
-        <w:t xml:space="preserve">X, Genty B (2002) Effect of local irradiance on CO2 transfer conductance of mesophyll in walnut. Journal of Experimental Botany 53:2423–2430.</w:t>
+        <w:t xml:space="preserve">Piel C, Frak E, Le Roux X, Genty B (2002) Effect of local irradiance on CO2 transfer conductance of mesophyll in walnut. Journal of Experimental Botany 53:2423–2430.</w:t>
       </w:r>
     </w:p>
     <w:p>
@@ -7415,16 +7443,7 @@
         <w:pStyle w:val="Bibliography"/>
       </w:pPr>
       <w:r>
-        <w:t xml:space="preserve">Sellin A,</w:t>
-      </w:r>
-      <w:r>
-        <w:t xml:space="preserve"> </w:t>
-      </w:r>
-      <w:r>
-        <w:t xml:space="preserve">Õ</w:t>
-      </w:r>
-      <w:r>
-        <w:t xml:space="preserve">unapuu E, Kupper P (2008) Effects of light intensity and duration on leaf hydraulic conductance and distribution of resistance in shoots of silver birch (Betula pendula). Physiologia Plantarum 134:412–420.</w:t>
+        <w:t xml:space="preserve">Sellin A, Õunapuu E, Kupper P (2008) Effects of light intensity and duration on leaf hydraulic conductance and distribution of resistance in shoots of silver birch (Betula pendula). Physiologia Plantarum 134:412–420.</w:t>
       </w:r>
     </w:p>
     <w:p>
@@ -7512,13 +7531,7 @@
         <w:pStyle w:val="Bibliography"/>
       </w:pPr>
       <w:r>
-        <w:t xml:space="preserve">Warren CR, L</w:t>
-      </w:r>
-      <w:r>
-        <w:t xml:space="preserve">ö</w:t>
-      </w:r>
-      <w:r>
-        <w:t xml:space="preserve">w M, Matyssek R, Tausz M (2007) Internal conductance to CO 2 transfer of adult Fagus sylvatica: variation between sun and shade leaves and due to free-air ozone fumigation. Environmental and Experimental Botany 59:130–138.</w:t>
+        <w:t xml:space="preserve">Warren CR, Löw M, Matyssek R, Tausz M (2007) Internal conductance to CO 2 transfer of adult Fagus sylvatica: variation between sun and shade leaves and due to free-air ozone fumigation. Environmental and Experimental Botany 59:130–138.</w:t>
       </w:r>
     </w:p>
     <w:p>
@@ -7603,7 +7616,22 @@
 </file>
 
 <file path=word/footnotes.xml><?xml version="1.0" encoding="utf-8"?>
-<w:footnotes xmlns:w="http://schemas.openxmlformats.org/wordprocessingml/2006/main" xmlns:m="http://schemas.openxmlformats.org/officeDocument/2006/math" xmlns:r="http://schemas.openxmlformats.org/officeDocument/2006/relationships" xmlns:o="urn:schemas-microsoft-com:office:office" xmlns:v="urn:schemas-microsoft-com:vml" xmlns:w10="urn:schemas-microsoft-com:office:word" xmlns:a="http://schemas.openxmlformats.org/drawingml/2006/main" xmlns:pic="http://schemas.openxmlformats.org/drawingml/2006/picture" xmlns:wp="http://schemas.openxmlformats.org/drawingml/2006/wordprocessingDrawing"/>
+<w:footnotes xmlns:w="http://schemas.openxmlformats.org/wordprocessingml/2006/main" xmlns:m="http://schemas.openxmlformats.org/officeDocument/2006/math" xmlns:r="http://schemas.openxmlformats.org/officeDocument/2006/relationships" xmlns:o="urn:schemas-microsoft-com:office:office" xmlns:v="urn:schemas-microsoft-com:vml" xmlns:w10="urn:schemas-microsoft-com:office:word" xmlns:a="http://schemas.openxmlformats.org/drawingml/2006/main" xmlns:pic="http://schemas.openxmlformats.org/drawingml/2006/picture" xmlns:wp="http://schemas.openxmlformats.org/drawingml/2006/wordprocessingDrawing">
+  <w:footnote w:type="continuationSeparator" w:id="0">
+    <w:p>
+      <w:r>
+        <w:continuationSeparator/>
+      </w:r>
+    </w:p>
+  </w:footnote>
+  <w:footnote w:type="separator" w:id="-1">
+    <w:p>
+      <w:r>
+        <w:separator/>
+      </w:r>
+    </w:p>
+  </w:footnote>
+</w:footnotes>
 </file>
 
 <file path=word/numbering.xml><?xml version="1.0" encoding="utf-8"?>
@@ -7793,7 +7821,7 @@
     </w:lvl>
   </w:abstractNum>
   <w:abstractNum w:abstractNumId="990">
-    <w:nsid w:val="c2b54229"/>
+    <w:nsid w:val="25635f62"/>
     <w:multiLevelType w:val="multilevel"/>
     <w:lvl w:ilvl="0">
       <w:numFmt w:val="bullet"/>
@@ -8979,17 +9007,85 @@
       <w:szCs w:val="24"/>
     </w:rPr>
   </w:style>
-  <w:style w:type="paragraph" w:customStyle="1" w:styleId="SourceCode">
-    <w:name w:val="Source Code"/>
-    <w:basedOn w:val="Normal"/>
-    <w:link w:val="VerbatimChar"/>
-    <w:pPr>
-      <w:wordWrap w:val="off"/>
+  <w:style w:type="character" w:customStyle="1" w:styleId="ConstantTok">
+    <w:name w:val="ConstantTok"/>
+    <w:basedOn w:val="VerbatimChar"/>
+    <w:rPr>
+      <w:color w:val="000000"/>
       <w:shd w:val="clear" w:fill="f8f8f8"/>
-    </w:pPr>
-  </w:style>
-  <w:style w:type="character" w:customStyle="1" w:styleId="KeywordTok">
-    <w:name w:val="KeywordTok"/>
+    </w:rPr>
+  </w:style>
+  <w:style w:type="character" w:customStyle="1" w:styleId="SpecialCharTok">
+    <w:name w:val="SpecialCharTok"/>
+    <w:basedOn w:val="VerbatimChar"/>
+    <w:rPr>
+      <w:color w:val="000000"/>
+      <w:shd w:val="clear" w:fill="f8f8f8"/>
+    </w:rPr>
+  </w:style>
+  <w:style w:type="character" w:customStyle="1" w:styleId="VerbatimStringTok">
+    <w:name w:val="VerbatimStringTok"/>
+    <w:basedOn w:val="VerbatimChar"/>
+    <w:rPr>
+      <w:color w:val="4e9a06"/>
+      <w:shd w:val="clear" w:fill="f8f8f8"/>
+    </w:rPr>
+  </w:style>
+  <w:style w:type="character" w:customStyle="1" w:styleId="SpecialStringTok">
+    <w:name w:val="SpecialStringTok"/>
+    <w:basedOn w:val="VerbatimChar"/>
+    <w:rPr>
+      <w:color w:val="4e9a06"/>
+      <w:shd w:val="clear" w:fill="f8f8f8"/>
+    </w:rPr>
+  </w:style>
+  <w:style w:type="character" w:customStyle="1" w:styleId="ImportTok">
+    <w:name w:val="ImportTok"/>
+    <w:basedOn w:val="VerbatimChar"/>
+    <w:rPr>
+      <w:shd w:val="clear" w:fill="f8f8f8"/>
+    </w:rPr>
+  </w:style>
+  <w:style w:type="character" w:customStyle="1" w:styleId="DocumentationTok">
+    <w:name w:val="DocumentationTok"/>
+    <w:basedOn w:val="VerbatimChar"/>
+    <w:rPr>
+      <w:color w:val="8f5902"/>
+      <w:shd w:val="clear" w:fill="f8f8f8"/>
+      <w:b/>
+      <w:i/>
+    </w:rPr>
+  </w:style>
+  <w:style w:type="character" w:customStyle="1" w:styleId="AnnotationTok">
+    <w:name w:val="AnnotationTok"/>
+    <w:basedOn w:val="VerbatimChar"/>
+    <w:rPr>
+      <w:color w:val="8f5902"/>
+      <w:shd w:val="clear" w:fill="f8f8f8"/>
+      <w:b/>
+      <w:i/>
+    </w:rPr>
+  </w:style>
+  <w:style w:type="character" w:customStyle="1" w:styleId="CommentVarTok">
+    <w:name w:val="CommentVarTok"/>
+    <w:basedOn w:val="VerbatimChar"/>
+    <w:rPr>
+      <w:color w:val="8f5902"/>
+      <w:shd w:val="clear" w:fill="f8f8f8"/>
+      <w:b/>
+      <w:i/>
+    </w:rPr>
+  </w:style>
+  <w:style w:type="character" w:customStyle="1" w:styleId="VariableTok">
+    <w:name w:val="VariableTok"/>
+    <w:basedOn w:val="VerbatimChar"/>
+    <w:rPr>
+      <w:color w:val="000000"/>
+      <w:shd w:val="clear" w:fill="f8f8f8"/>
+    </w:rPr>
+  </w:style>
+  <w:style w:type="character" w:customStyle="1" w:styleId="ControlFlowTok">
+    <w:name w:val="ControlFlowTok"/>
     <w:basedOn w:val="VerbatimChar"/>
     <w:rPr>
       <w:color w:val="204a87"/>
@@ -8997,56 +9093,31 @@
       <w:b/>
     </w:rPr>
   </w:style>
-  <w:style w:type="character" w:customStyle="1" w:styleId="DataTypeTok">
-    <w:name w:val="DataTypeTok"/>
+  <w:style w:type="character" w:customStyle="1" w:styleId="OperatorTok">
+    <w:name w:val="OperatorTok"/>
     <w:basedOn w:val="VerbatimChar"/>
     <w:rPr>
-      <w:color w:val="204a87"/>
+      <w:color w:val="ce5c00"/>
+      <w:shd w:val="clear" w:fill="f8f8f8"/>
+      <w:b/>
+    </w:rPr>
+  </w:style>
+  <w:style w:type="character" w:customStyle="1" w:styleId="BuiltInTok">
+    <w:name w:val="BuiltInTok"/>
+    <w:basedOn w:val="VerbatimChar"/>
+    <w:rPr>
       <w:shd w:val="clear" w:fill="f8f8f8"/>
     </w:rPr>
   </w:style>
-  <w:style w:type="character" w:customStyle="1" w:styleId="DecValTok">
-    <w:name w:val="DecValTok"/>
+  <w:style w:type="character" w:customStyle="1" w:styleId="ExtensionTok">
+    <w:name w:val="ExtensionTok"/>
     <w:basedOn w:val="VerbatimChar"/>
     <w:rPr>
-      <w:color w:val="0000cf"/>
       <w:shd w:val="clear" w:fill="f8f8f8"/>
     </w:rPr>
   </w:style>
-  <w:style w:type="character" w:customStyle="1" w:styleId="BaseNTok">
-    <w:name w:val="BaseNTok"/>
-    <w:basedOn w:val="VerbatimChar"/>
-    <w:rPr>
-      <w:color w:val="0000cf"/>
-      <w:shd w:val="clear" w:fill="f8f8f8"/>
-    </w:rPr>
-  </w:style>
-  <w:style w:type="character" w:customStyle="1" w:styleId="FloatTok">
-    <w:name w:val="FloatTok"/>
-    <w:basedOn w:val="VerbatimChar"/>
-    <w:rPr>
-      <w:color w:val="0000cf"/>
-      <w:shd w:val="clear" w:fill="f8f8f8"/>
-    </w:rPr>
-  </w:style>
-  <w:style w:type="character" w:customStyle="1" w:styleId="CharTok">
-    <w:name w:val="CharTok"/>
-    <w:basedOn w:val="VerbatimChar"/>
-    <w:rPr>
-      <w:color w:val="4e9a06"/>
-      <w:shd w:val="clear" w:fill="f8f8f8"/>
-    </w:rPr>
-  </w:style>
-  <w:style w:type="character" w:customStyle="1" w:styleId="StringTok">
-    <w:name w:val="StringTok"/>
-    <w:basedOn w:val="VerbatimChar"/>
-    <w:rPr>
-      <w:color w:val="4e9a06"/>
-      <w:shd w:val="clear" w:fill="f8f8f8"/>
-    </w:rPr>
-  </w:style>
-  <w:style w:type="character" w:customStyle="1" w:styleId="CommentTok">
-    <w:name w:val="CommentTok"/>
+  <w:style w:type="character" w:customStyle="1" w:styleId="PreprocessorTok">
+    <w:name w:val="PreprocessorTok"/>
     <w:basedOn w:val="VerbatimChar"/>
     <w:rPr>
       <w:color w:val="8f5902"/>
@@ -9054,50 +9125,32 @@
       <w:i/>
     </w:rPr>
   </w:style>
-  <w:style w:type="character" w:customStyle="1" w:styleId="OtherTok">
-    <w:name w:val="OtherTok"/>
+  <w:style w:type="character" w:customStyle="1" w:styleId="AttributeTok">
+    <w:name w:val="AttributeTok"/>
+    <w:basedOn w:val="VerbatimChar"/>
+    <w:rPr>
+      <w:color w:val="c4a000"/>
+      <w:shd w:val="clear" w:fill="f8f8f8"/>
+    </w:rPr>
+  </w:style>
+  <w:style w:type="character" w:customStyle="1" w:styleId="InformationTok">
+    <w:name w:val="InformationTok"/>
     <w:basedOn w:val="VerbatimChar"/>
     <w:rPr>
       <w:color w:val="8f5902"/>
       <w:shd w:val="clear" w:fill="f8f8f8"/>
+      <w:b/>
+      <w:i/>
     </w:rPr>
   </w:style>
-  <w:style w:type="character" w:customStyle="1" w:styleId="AlertTok">
-    <w:name w:val="AlertTok"/>
+  <w:style w:type="character" w:customStyle="1" w:styleId="WarningTok">
+    <w:name w:val="WarningTok"/>
     <w:basedOn w:val="VerbatimChar"/>
     <w:rPr>
-      <w:color w:val="ef2929"/>
-      <w:shd w:val="clear" w:fill="f8f8f8"/>
-    </w:rPr>
-  </w:style>
-  <w:style w:type="character" w:customStyle="1" w:styleId="FunctionTok">
-    <w:name w:val="FunctionTok"/>
-    <w:basedOn w:val="VerbatimChar"/>
-    <w:rPr>
-      <w:color w:val="000000"/>
-      <w:shd w:val="clear" w:fill="f8f8f8"/>
-    </w:rPr>
-  </w:style>
-  <w:style w:type="character" w:customStyle="1" w:styleId="RegionMarkerTok">
-    <w:name w:val="RegionMarkerTok"/>
-    <w:basedOn w:val="VerbatimChar"/>
-    <w:rPr>
-      <w:shd w:val="clear" w:fill="f8f8f8"/>
-    </w:rPr>
-  </w:style>
-  <w:style w:type="character" w:customStyle="1" w:styleId="ErrorTok">
-    <w:name w:val="ErrorTok"/>
-    <w:basedOn w:val="VerbatimChar"/>
-    <w:rPr>
+      <w:color w:val="8f5902"/>
       <w:shd w:val="clear" w:fill="f8f8f8"/>
       <w:b/>
-    </w:rPr>
-  </w:style>
-  <w:style w:type="character" w:customStyle="1" w:styleId="NormalTok">
-    <w:name w:val="NormalTok"/>
-    <w:basedOn w:val="VerbatimChar"/>
-    <w:rPr>
-      <w:shd w:val="clear" w:fill="f8f8f8"/>
+      <w:i/>
     </w:rPr>
   </w:style>
 </w:styles>

</xml_diff>